<commit_message>
implemented 2 proposals from Uli
</commit_message>
<xml_diff>
--- a/Konzept.docx
+++ b/Konzept.docx
@@ -9,6 +9,8 @@
           <w:lang w:val="de-DE"/>
         </w:rPr>
       </w:pPr>
+      <w:bookmarkStart w:id="0" w:name="_GoBack"/>
+      <w:bookmarkEnd w:id="0"/>
       <w:r>
         <w:rPr>
           <w:lang w:val="de-DE"/>
@@ -56,7 +58,43 @@
         <w:rPr>
           <w:lang w:val="de-DE"/>
         </w:rPr>
-        <w:t xml:space="preserve">Die </w:t>
+        <w:t>Bei Entscheidungsprozesse bei gro</w:t>
+      </w:r>
+      <w:r>
+        <w:rPr>
+          <w:lang w:val="de-DE"/>
+        </w:rPr>
+        <w:t>ß</w:t>
+      </w:r>
+      <w:r>
+        <w:rPr>
+          <w:lang w:val="de-DE"/>
+        </w:rPr>
+        <w:t xml:space="preserve">en </w:t>
+      </w:r>
+      <w:r>
+        <w:rPr>
+          <w:lang w:val="de-DE"/>
+        </w:rPr>
+        <w:t xml:space="preserve">Institutionen </w:t>
+      </w:r>
+      <w:r>
+        <w:rPr>
+          <w:lang w:val="de-DE"/>
+        </w:rPr>
+        <w:t>wie z.B. Landesregierungen oder Unternehmen wird in zunehmendem Ma</w:t>
+      </w:r>
+      <w:r>
+        <w:rPr>
+          <w:lang w:val="de-DE"/>
+        </w:rPr>
+        <w:t>ß</w:t>
+      </w:r>
+      <w:r>
+        <w:rPr>
+          <w:lang w:val="de-DE"/>
+        </w:rPr>
+        <w:t xml:space="preserve">e auch die </w:t>
       </w:r>
       <w:r>
         <w:rPr>
@@ -68,19 +106,43 @@
         <w:rPr>
           <w:lang w:val="de-DE"/>
         </w:rPr>
-        <w:t xml:space="preserve">ffentliche Meinung </w:t>
-      </w:r>
-      <w:r>
-        <w:rPr>
-          <w:lang w:val="de-DE"/>
-        </w:rPr>
-        <w:t>ist ausschlaggebend</w:t>
-      </w:r>
-      <w:r>
-        <w:rPr>
-          <w:lang w:val="de-DE"/>
-        </w:rPr>
-        <w:t xml:space="preserve"> bei den Verl</w:t>
+        <w:t>ffentliche Meinung und Meinungstendenzen zu einem bestimmten Thema herangezogen.</w:t>
+      </w:r>
+      <w:r>
+        <w:rPr>
+          <w:lang w:val="de-DE"/>
+        </w:rPr>
+        <w:t xml:space="preserve"> Seit </w:t>
+      </w:r>
+      <w:r>
+        <w:rPr>
+          <w:lang w:val="de-DE"/>
+        </w:rPr>
+        <w:t>Beginn</w:t>
+      </w:r>
+      <w:r>
+        <w:rPr>
+          <w:lang w:val="de-DE"/>
+        </w:rPr>
+        <w:t xml:space="preserve"> des 21 Jahrhunderts </w:t>
+      </w:r>
+      <w:r>
+        <w:rPr>
+          <w:lang w:val="de-DE"/>
+        </w:rPr>
+        <w:t xml:space="preserve">stehen der </w:t>
+      </w:r>
+      <w:r>
+        <w:rPr>
+          <w:lang w:val="de-DE"/>
+        </w:rPr>
+        <w:t>ö</w:t>
+      </w:r>
+      <w:r>
+        <w:rPr>
+          <w:lang w:val="de-DE"/>
+        </w:rPr>
+        <w:t>ffentlichen Meinungs</w:t>
       </w:r>
       <w:r>
         <w:rPr>
@@ -92,7 +154,7 @@
         <w:rPr>
           <w:lang w:val="de-DE"/>
         </w:rPr>
-        <w:t>ufen von gro</w:t>
+        <w:t>u</w:t>
       </w:r>
       <w:r>
         <w:rPr>
@@ -104,49 +166,79 @@
         <w:rPr>
           <w:lang w:val="de-DE"/>
         </w:rPr>
-        <w:t xml:space="preserve">en </w:t>
-      </w:r>
-      <w:r>
-        <w:rPr>
-          <w:lang w:val="de-DE"/>
-        </w:rPr>
-        <w:t xml:space="preserve">Institutionen </w:t>
-      </w:r>
-      <w:r>
-        <w:rPr>
-          <w:lang w:val="de-DE"/>
-        </w:rPr>
-        <w:t xml:space="preserve">wie Landesregierungen und </w:t>
-      </w:r>
-      <w:r>
-        <w:rPr>
-          <w:lang w:val="de-DE"/>
-        </w:rPr>
-        <w:t xml:space="preserve">Finanzanstalten </w:t>
-      </w:r>
-      <w:r>
-        <w:rPr>
-          <w:lang w:val="de-DE"/>
-        </w:rPr>
-        <w:t xml:space="preserve">unter </w:t>
-      </w:r>
-      <w:r>
-        <w:rPr>
-          <w:lang w:val="de-DE"/>
-        </w:rPr>
-        <w:t xml:space="preserve">anderen. Vielfach </w:t>
-      </w:r>
-      <w:r>
-        <w:rPr>
-          <w:lang w:val="de-DE"/>
-        </w:rPr>
-        <w:t>beeinfluss</w:t>
-      </w:r>
-      <w:r>
-        <w:rPr>
-          <w:lang w:val="de-DE"/>
-        </w:rPr>
-        <w:t>en die Meinungstendenzen</w:t>
+        <w:t xml:space="preserve">erung auch </w:t>
+      </w:r>
+      <w:r>
+        <w:rPr>
+          <w:lang w:val="de-DE"/>
+        </w:rPr>
+        <w:t xml:space="preserve">neue </w:t>
+      </w:r>
+      <w:r>
+        <w:rPr>
+          <w:lang w:val="de-DE"/>
+        </w:rPr>
+        <w:t>Medien zur Verf</w:t>
+      </w:r>
+      <w:r>
+        <w:rPr>
+          <w:lang w:val="de-DE"/>
+        </w:rPr>
+        <w:t>ü</w:t>
+      </w:r>
+      <w:r>
+        <w:rPr>
+          <w:lang w:val="de-DE"/>
+        </w:rPr>
+        <w:t>gung</w:t>
+      </w:r>
+      <w:r>
+        <w:rPr>
+          <w:lang w:val="de-DE"/>
+        </w:rPr>
+        <w:t xml:space="preserve">. </w:t>
+      </w:r>
+      <w:r>
+        <w:rPr>
+          <w:lang w:val="de-DE"/>
+        </w:rPr>
+        <w:t>Zur Meinungs</w:t>
+      </w:r>
+      <w:r>
+        <w:rPr>
+          <w:lang w:val="de-DE"/>
+        </w:rPr>
+        <w:t>ä</w:t>
+      </w:r>
+      <w:r>
+        <w:rPr>
+          <w:lang w:val="de-DE"/>
+        </w:rPr>
+        <w:t>u</w:t>
+      </w:r>
+      <w:r>
+        <w:rPr>
+          <w:lang w:val="de-DE"/>
+        </w:rPr>
+        <w:t>ß</w:t>
+      </w:r>
+      <w:r>
+        <w:rPr>
+          <w:lang w:val="de-DE"/>
+        </w:rPr>
+        <w:t xml:space="preserve">erung aber auch zur Meinungsbildung werden vermehrt </w:t>
+      </w:r>
+      <w:r>
+        <w:rPr>
+          <w:lang w:val="de-DE"/>
+        </w:rPr>
+        <w:t>sozia</w:t>
+      </w:r>
+      <w:r>
+        <w:rPr>
+          <w:lang w:val="de-DE"/>
+        </w:rPr>
+        <w:t>len Netzwerke</w:t>
       </w:r>
       <w:r>
         <w:rPr>
@@ -158,43 +250,79 @@
         <w:rPr>
           <w:lang w:val="de-DE"/>
         </w:rPr>
-        <w:t>auch den</w:t>
-      </w:r>
-      <w:r>
-        <w:rPr>
-          <w:lang w:val="de-DE"/>
-        </w:rPr>
-        <w:t xml:space="preserve"> Entsch</w:t>
-      </w:r>
-      <w:r>
-        <w:rPr>
-          <w:lang w:val="de-DE"/>
-        </w:rPr>
-        <w:t xml:space="preserve">eidungstreffen Verfahren dieser Institutionen. Seit </w:t>
-      </w:r>
-      <w:r>
-        <w:rPr>
-          <w:lang w:val="de-DE"/>
-        </w:rPr>
-        <w:t xml:space="preserve">Anfang des 21 </w:t>
-      </w:r>
-      <w:r>
-        <w:rPr>
-          <w:lang w:val="de-DE"/>
-        </w:rPr>
-        <w:t>Jahrhunderts</w:t>
-      </w:r>
-      <w:r>
-        <w:rPr>
-          <w:lang w:val="de-DE"/>
-        </w:rPr>
-        <w:t xml:space="preserve"> wurde diese Meinung </w:t>
-      </w:r>
-      <w:r>
-        <w:rPr>
-          <w:lang w:val="de-DE"/>
-        </w:rPr>
-        <w:t>allm</w:t>
+        <w:t>herangezogen</w:t>
+      </w:r>
+      <w:r>
+        <w:rPr>
+          <w:lang w:val="de-DE"/>
+        </w:rPr>
+        <w:t xml:space="preserve">. </w:t>
+      </w:r>
+      <w:r>
+        <w:rPr>
+          <w:lang w:val="de-DE"/>
+        </w:rPr>
+        <w:t xml:space="preserve">Es ist zu beobachten, dass zentrale </w:t>
+      </w:r>
+      <w:r>
+        <w:rPr>
+          <w:lang w:val="de-DE"/>
+        </w:rPr>
+        <w:t>„</w:t>
+      </w:r>
+      <w:r>
+        <w:rPr>
+          <w:lang w:val="de-DE"/>
+        </w:rPr>
+        <w:t>Meinungsbildner</w:t>
+      </w:r>
+      <w:r>
+        <w:rPr>
+          <w:lang w:val="de-DE"/>
+        </w:rPr>
+        <w:t>“</w:t>
+      </w:r>
+      <w:r>
+        <w:rPr>
+          <w:lang w:val="de-DE"/>
+        </w:rPr>
+        <w:t xml:space="preserve"> in der Lage sind, die Diskussion zu einem Thema tendenziell in eine Richtung zu lenken. Solche </w:t>
+      </w:r>
+      <w:r>
+        <w:rPr>
+          <w:lang w:val="de-DE"/>
+        </w:rPr>
+        <w:t xml:space="preserve">Tendenzen </w:t>
+      </w:r>
+      <w:r>
+        <w:rPr>
+          <w:lang w:val="de-DE"/>
+        </w:rPr>
+        <w:t xml:space="preserve">lassen sich auf </w:t>
+      </w:r>
+      <w:r>
+        <w:rPr>
+          <w:lang w:val="de-DE"/>
+        </w:rPr>
+        <w:t xml:space="preserve">Plattformen wie Facebook und Twitter </w:t>
+      </w:r>
+      <w:r>
+        <w:rPr>
+          <w:lang w:val="de-DE"/>
+        </w:rPr>
+        <w:t>sehr gut beobachten</w:t>
+      </w:r>
+      <w:r>
+        <w:rPr>
+          <w:lang w:val="de-DE"/>
+        </w:rPr>
+        <w:t xml:space="preserve">. Ideen erscheinen und verbreiten sich unter den Nutzern extrem schnell und infolgedessen </w:t>
+      </w:r>
+      <w:r>
+        <w:rPr>
+          <w:lang w:val="de-DE"/>
+        </w:rPr>
+        <w:t>w</w:t>
       </w:r>
       <w:r>
         <w:rPr>
@@ -206,13 +334,25 @@
         <w:rPr>
           <w:lang w:val="de-DE"/>
         </w:rPr>
-        <w:t>hlich</w:t>
-      </w:r>
-      <w:r>
-        <w:rPr>
-          <w:lang w:val="de-DE"/>
-        </w:rPr>
-        <w:t xml:space="preserve"> st</w:t>
+        <w:t xml:space="preserve">chst </w:t>
+      </w:r>
+      <w:r>
+        <w:rPr>
+          <w:lang w:val="de-DE"/>
+        </w:rPr>
+        <w:t xml:space="preserve">durch </w:t>
+      </w:r>
+      <w:r>
+        <w:rPr>
+          <w:lang w:val="de-DE"/>
+        </w:rPr>
+        <w:t>Ü</w:t>
+      </w:r>
+      <w:r>
+        <w:rPr>
+          <w:lang w:val="de-DE"/>
+        </w:rPr>
+        <w:t>bertragungseffekt deren Popularit</w:t>
       </w:r>
       <w:r>
         <w:rPr>
@@ -224,25 +364,69 @@
         <w:rPr>
           <w:lang w:val="de-DE"/>
         </w:rPr>
-        <w:t xml:space="preserve">rker von neuen Datenquellen </w:t>
-      </w:r>
-      <w:r>
-        <w:rPr>
-          <w:lang w:val="de-DE"/>
-        </w:rPr>
-        <w:t xml:space="preserve">betroffen. </w:t>
-      </w:r>
-      <w:r>
-        <w:rPr>
-          <w:lang w:val="de-DE"/>
-        </w:rPr>
-        <w:t xml:space="preserve">Darunter </w:t>
-      </w:r>
-      <w:r>
-        <w:rPr>
-          <w:lang w:val="de-DE"/>
-        </w:rPr>
-        <w:t>beeintr</w:t>
+        <w:t xml:space="preserve">t auch bei der breiteren </w:t>
+      </w:r>
+      <w:r>
+        <w:rPr>
+          <w:lang w:val="de-DE"/>
+        </w:rPr>
+        <w:t>Ö</w:t>
+      </w:r>
+      <w:r>
+        <w:rPr>
+          <w:lang w:val="de-DE"/>
+        </w:rPr>
+        <w:t>ffentlichkeit.</w:t>
+      </w:r>
+    </w:p>
+    <w:p>
+      <w:pPr>
+        <w:jc w:val="both"/>
+        <w:rPr>
+          <w:lang w:val="de-DE"/>
+        </w:rPr>
+      </w:pPr>
+      <w:r>
+        <w:rPr>
+          <w:lang w:val="de-DE"/>
+        </w:rPr>
+        <w:t>Allerdings untersch</w:t>
+      </w:r>
+      <w:r>
+        <w:rPr>
+          <w:lang w:val="de-DE"/>
+        </w:rPr>
+        <w:t>e</w:t>
+      </w:r>
+      <w:r>
+        <w:rPr>
+          <w:lang w:val="de-DE"/>
+        </w:rPr>
+        <w:t>i</w:t>
+      </w:r>
+      <w:r>
+        <w:rPr>
+          <w:lang w:val="de-DE"/>
+        </w:rPr>
+        <w:t xml:space="preserve">den sich </w:t>
+      </w:r>
+      <w:r>
+        <w:rPr>
+          <w:lang w:val="de-DE"/>
+        </w:rPr>
+        <w:t xml:space="preserve">die </w:t>
+      </w:r>
+      <w:r>
+        <w:rPr>
+          <w:lang w:val="de-DE"/>
+        </w:rPr>
+        <w:t xml:space="preserve">Sozialen Netzwerke </w:t>
+      </w:r>
+      <w:r>
+        <w:rPr>
+          <w:lang w:val="de-DE"/>
+        </w:rPr>
+        <w:t>von altmodischen Informationsressourcen in ihrer Qualit</w:t>
       </w:r>
       <w:r>
         <w:rPr>
@@ -254,91 +438,49 @@
         <w:rPr>
           <w:lang w:val="de-DE"/>
         </w:rPr>
-        <w:t>chtigen</w:t>
-      </w:r>
-      <w:r>
-        <w:rPr>
-          <w:lang w:val="de-DE"/>
-        </w:rPr>
-        <w:t xml:space="preserve"> und gleichzeitig </w:t>
-      </w:r>
-      <w:r>
-        <w:rPr>
-          <w:lang w:val="de-DE"/>
-        </w:rPr>
-        <w:t xml:space="preserve">hervorheben </w:t>
-      </w:r>
-      <w:r>
-        <w:rPr>
-          <w:lang w:val="de-DE"/>
-        </w:rPr>
-        <w:t>die unterschiedlichen sozia</w:t>
-      </w:r>
-      <w:r>
-        <w:rPr>
-          <w:lang w:val="de-DE"/>
-        </w:rPr>
-        <w:t>len Netzwerke</w:t>
-      </w:r>
-      <w:r>
-        <w:rPr>
-          <w:lang w:val="de-DE"/>
-        </w:rPr>
-        <w:t xml:space="preserve"> die </w:t>
-      </w:r>
-      <w:r>
-        <w:rPr>
-          <w:lang w:val="de-DE"/>
-        </w:rPr>
-        <w:t>Ö</w:t>
-      </w:r>
-      <w:r>
-        <w:rPr>
-          <w:lang w:val="de-DE"/>
-        </w:rPr>
-        <w:t xml:space="preserve">ffentlichkeit. Man kann solche Tendenzen beobachten als sie tauchen </w:t>
-      </w:r>
-      <w:r>
-        <w:rPr>
-          <w:lang w:val="de-DE"/>
-        </w:rPr>
-        <w:t xml:space="preserve">mithilfe von Plattformen wie Facebook und Twitter auf. Ideen erscheinen und verbreiten sich unter den Nutzern </w:t>
-      </w:r>
-      <w:r>
-        <w:rPr>
-          <w:lang w:val="de-DE"/>
-        </w:rPr>
-        <w:t>extrem schnell</w:t>
-      </w:r>
-      <w:r>
-        <w:rPr>
-          <w:lang w:val="de-DE"/>
-        </w:rPr>
-        <w:t xml:space="preserve"> und infolgedessen </w:t>
-      </w:r>
-      <w:r>
-        <w:rPr>
-          <w:lang w:val="de-DE"/>
-        </w:rPr>
-        <w:t xml:space="preserve">durch </w:t>
-      </w:r>
-      <w:r>
-        <w:rPr>
-          <w:lang w:val="de-DE"/>
-        </w:rPr>
-        <w:t>Ü</w:t>
-      </w:r>
-      <w:r>
-        <w:rPr>
-          <w:lang w:val="de-DE"/>
-        </w:rPr>
-        <w:t>bertragungseffekt</w:t>
-      </w:r>
-      <w:r>
-        <w:rPr>
-          <w:lang w:val="de-DE"/>
-        </w:rPr>
-        <w:t xml:space="preserve"> w</w:t>
+        <w:t>t. Bei Fernseh</w:t>
+      </w:r>
+      <w:r>
+        <w:rPr>
+          <w:lang w:val="de-DE"/>
+        </w:rPr>
+        <w:t>sendungen</w:t>
+      </w:r>
+      <w:r>
+        <w:rPr>
+          <w:lang w:val="de-DE"/>
+        </w:rPr>
+        <w:t>, Zeitung</w:t>
+      </w:r>
+      <w:r>
+        <w:rPr>
+          <w:lang w:val="de-DE"/>
+        </w:rPr>
+        <w:t>sartikel</w:t>
+      </w:r>
+      <w:r>
+        <w:rPr>
+          <w:lang w:val="de-DE"/>
+        </w:rPr>
+        <w:t xml:space="preserve"> und </w:t>
+      </w:r>
+      <w:r>
+        <w:rPr>
+          <w:lang w:val="de-DE"/>
+        </w:rPr>
+        <w:t xml:space="preserve">in vielen </w:t>
+      </w:r>
+      <w:r>
+        <w:rPr>
+          <w:lang w:val="de-DE"/>
+        </w:rPr>
+        <w:t>Internet</w:t>
+      </w:r>
+      <w:r>
+        <w:rPr>
+          <w:lang w:val="de-DE"/>
+        </w:rPr>
+        <w:t>beitr</w:t>
       </w:r>
       <w:r>
         <w:rPr>
@@ -350,7 +492,37 @@
         <w:rPr>
           <w:lang w:val="de-DE"/>
         </w:rPr>
-        <w:t>chst deren Popularit</w:t>
+        <w:t>gen</w:t>
+      </w:r>
+      <w:r>
+        <w:rPr>
+          <w:lang w:val="de-DE"/>
+        </w:rPr>
+        <w:t xml:space="preserve"> sind</w:t>
+      </w:r>
+      <w:r>
+        <w:rPr>
+          <w:lang w:val="de-DE"/>
+        </w:rPr>
+        <w:t xml:space="preserve"> die Autoren Fachleute</w:t>
+      </w:r>
+      <w:r>
+        <w:rPr>
+          <w:lang w:val="de-DE"/>
+        </w:rPr>
+        <w:t xml:space="preserve"> in ihrem Bereich, vielfach mit fundierter journalistischer Grundausbildung</w:t>
+      </w:r>
+      <w:r>
+        <w:rPr>
+          <w:lang w:val="de-DE"/>
+        </w:rPr>
+        <w:t xml:space="preserve">. Als solche sind diese </w:t>
+      </w:r>
+      <w:r>
+        <w:rPr>
+          <w:lang w:val="de-DE"/>
+        </w:rPr>
+        <w:t>Informationskan</w:t>
       </w:r>
       <w:r>
         <w:rPr>
@@ -362,19 +534,193 @@
         <w:rPr>
           <w:lang w:val="de-DE"/>
         </w:rPr>
-        <w:t xml:space="preserve">t auch bei der breiteren </w:t>
-      </w:r>
-      <w:r>
-        <w:rPr>
-          <w:lang w:val="de-DE"/>
-        </w:rPr>
-        <w:t>Ö</w:t>
-      </w:r>
-      <w:r>
-        <w:rPr>
-          <w:lang w:val="de-DE"/>
-        </w:rPr>
-        <w:t>ffentlichkeit.</w:t>
+        <w:t>le</w:t>
+      </w:r>
+      <w:r>
+        <w:rPr>
+          <w:lang w:val="de-DE"/>
+        </w:rPr>
+        <w:t xml:space="preserve"> zuverl</w:t>
+      </w:r>
+      <w:r>
+        <w:rPr>
+          <w:lang w:val="de-DE"/>
+        </w:rPr>
+        <w:t>ä</w:t>
+      </w:r>
+      <w:r>
+        <w:rPr>
+          <w:lang w:val="de-DE"/>
+        </w:rPr>
+        <w:t>ssig und dar</w:t>
+      </w:r>
+      <w:r>
+        <w:rPr>
+          <w:lang w:val="de-DE"/>
+        </w:rPr>
+        <w:t>ü</w:t>
+      </w:r>
+      <w:r>
+        <w:rPr>
+          <w:lang w:val="de-DE"/>
+        </w:rPr>
+        <w:t xml:space="preserve">ber </w:t>
+      </w:r>
+      <w:r>
+        <w:rPr>
+          <w:lang w:val="de-DE"/>
+        </w:rPr>
+        <w:t>und sich ihrer</w:t>
+      </w:r>
+      <w:r>
+        <w:rPr>
+          <w:lang w:val="de-DE"/>
+        </w:rPr>
+        <w:t xml:space="preserve"> Verantwortung f</w:t>
+      </w:r>
+      <w:r>
+        <w:rPr>
+          <w:lang w:val="de-DE"/>
+        </w:rPr>
+        <w:t>ü</w:t>
+      </w:r>
+      <w:r>
+        <w:rPr>
+          <w:lang w:val="de-DE"/>
+        </w:rPr>
+        <w:t>r ihre Ver</w:t>
+      </w:r>
+      <w:r>
+        <w:rPr>
+          <w:lang w:val="de-DE"/>
+        </w:rPr>
+        <w:t>ö</w:t>
+      </w:r>
+      <w:r>
+        <w:rPr>
+          <w:lang w:val="de-DE"/>
+        </w:rPr>
+        <w:t>ffentlichungen</w:t>
+      </w:r>
+      <w:r>
+        <w:rPr>
+          <w:lang w:val="de-DE"/>
+        </w:rPr>
+        <w:t xml:space="preserve"> bewusst</w:t>
+      </w:r>
+      <w:r>
+        <w:rPr>
+          <w:lang w:val="de-DE"/>
+        </w:rPr>
+        <w:t xml:space="preserve">. Im Gegensatz </w:t>
+      </w:r>
+      <w:r>
+        <w:rPr>
+          <w:lang w:val="de-DE"/>
+        </w:rPr>
+        <w:t xml:space="preserve">dazu </w:t>
+      </w:r>
+      <w:r>
+        <w:rPr>
+          <w:lang w:val="de-DE"/>
+        </w:rPr>
+        <w:t xml:space="preserve">gibt es keine nennenswerte </w:t>
+      </w:r>
+      <w:r>
+        <w:rPr>
+          <w:lang w:val="de-DE"/>
+        </w:rPr>
+        <w:t>„</w:t>
+      </w:r>
+      <w:r>
+        <w:rPr>
+          <w:lang w:val="de-DE"/>
+        </w:rPr>
+        <w:t>Eintrittsbarriere</w:t>
+      </w:r>
+      <w:r>
+        <w:rPr>
+          <w:lang w:val="de-DE"/>
+        </w:rPr>
+        <w:t>“</w:t>
+      </w:r>
+      <w:r>
+        <w:rPr>
+          <w:lang w:val="de-DE"/>
+        </w:rPr>
+        <w:t xml:space="preserve"> bei</w:t>
+      </w:r>
+      <w:r>
+        <w:rPr>
+          <w:lang w:val="de-DE"/>
+        </w:rPr>
+        <w:t xml:space="preserve"> sozialen Medien wie</w:t>
+      </w:r>
+      <w:r>
+        <w:rPr>
+          <w:lang w:val="de-DE"/>
+        </w:rPr>
+        <w:t xml:space="preserve"> </w:t>
+      </w:r>
+      <w:r>
+        <w:rPr>
+          <w:lang w:val="de-DE"/>
+        </w:rPr>
+        <w:t xml:space="preserve">z.B. </w:t>
+      </w:r>
+      <w:r>
+        <w:rPr>
+          <w:lang w:val="de-DE"/>
+        </w:rPr>
+        <w:t xml:space="preserve">Twitter. </w:t>
+      </w:r>
+      <w:r>
+        <w:rPr>
+          <w:lang w:val="de-DE"/>
+        </w:rPr>
+        <w:t>Eine Pr</w:t>
+      </w:r>
+      <w:r>
+        <w:rPr>
+          <w:lang w:val="de-DE"/>
+        </w:rPr>
+        <w:t>ü</w:t>
+      </w:r>
+      <w:r>
+        <w:rPr>
+          <w:lang w:val="de-DE"/>
+        </w:rPr>
+        <w:t>fung der verbreiteten Information findet zumeist nicht statt, e</w:t>
+      </w:r>
+      <w:r>
+        <w:rPr>
+          <w:lang w:val="de-DE"/>
+        </w:rPr>
+        <w:t>ntsprechend ist die Informationsqualit</w:t>
+      </w:r>
+      <w:r>
+        <w:rPr>
+          <w:lang w:val="de-DE"/>
+        </w:rPr>
+        <w:t>ä</w:t>
+      </w:r>
+      <w:r>
+        <w:rPr>
+          <w:lang w:val="de-DE"/>
+        </w:rPr>
+        <w:t xml:space="preserve">t </w:t>
+      </w:r>
+      <w:r>
+        <w:rPr>
+          <w:lang w:val="de-DE"/>
+        </w:rPr>
+        <w:t>auch zu bewerten</w:t>
+      </w:r>
+      <w:r>
+        <w:rPr>
+          <w:lang w:val="de-DE"/>
+        </w:rPr>
+        <w:t xml:space="preserve">. </w:t>
       </w:r>
     </w:p>
     <w:p>
@@ -384,35 +730,33 @@
           <w:lang w:val="de-DE"/>
         </w:rPr>
       </w:pPr>
-      <w:r>
-        <w:rPr>
-          <w:lang w:val="de-DE"/>
-        </w:rPr>
-        <w:t>Allerdings untersch</w:t>
-      </w:r>
-      <w:r>
-        <w:rPr>
-          <w:lang w:val="de-DE"/>
-        </w:rPr>
-        <w:t>e</w:t>
-      </w:r>
-      <w:r>
-        <w:rPr>
-          <w:lang w:val="de-DE"/>
-        </w:rPr>
-        <w:t>i</w:t>
-      </w:r>
-      <w:r>
-        <w:rPr>
-          <w:lang w:val="de-DE"/>
-        </w:rPr>
-        <w:t xml:space="preserve">den sich Sozialen Netzwerke </w:t>
-      </w:r>
-      <w:r>
-        <w:rPr>
-          <w:lang w:val="de-DE"/>
-        </w:rPr>
-        <w:t>von altmodischen Informationsressourcen in ihrer Qualit</w:t>
+    </w:p>
+    <w:p>
+      <w:pPr>
+        <w:pStyle w:val="Heading1"/>
+        <w:rPr>
+          <w:lang w:val="de-DE"/>
+        </w:rPr>
+      </w:pPr>
+      <w:r>
+        <w:rPr>
+          <w:lang w:val="de-DE"/>
+        </w:rPr>
+        <w:t>Erforschung</w:t>
+      </w:r>
+    </w:p>
+    <w:p>
+      <w:pPr>
+        <w:jc w:val="both"/>
+        <w:rPr>
+          <w:lang w:val="de-DE"/>
+        </w:rPr>
+      </w:pPr>
+      <w:r>
+        <w:rPr>
+          <w:lang w:val="de-DE"/>
+        </w:rPr>
+        <w:t>Die Arbeit den Zusammenhang zwischen Informations-/Datenqualit</w:t>
       </w:r>
       <w:r>
         <w:rPr>
@@ -424,175 +768,25 @@
         <w:rPr>
           <w:lang w:val="de-DE"/>
         </w:rPr>
-        <w:t>t. Bei Fernseher, Zeitungen und zu einem gewissen Grad in Internetartikeln sind</w:t>
-      </w:r>
-      <w:r>
-        <w:rPr>
-          <w:lang w:val="de-DE"/>
-        </w:rPr>
-        <w:t xml:space="preserve"> die Autoren Fachleute, die ein mittleres bis zum</w:t>
-      </w:r>
-      <w:r>
-        <w:rPr>
-          <w:lang w:val="de-DE"/>
-        </w:rPr>
-        <w:t xml:space="preserve"> hohe</w:t>
-      </w:r>
-      <w:r>
-        <w:rPr>
-          <w:lang w:val="de-DE"/>
-        </w:rPr>
-        <w:t>n F</w:t>
-      </w:r>
-      <w:r>
-        <w:rPr>
-          <w:lang w:val="de-DE"/>
-        </w:rPr>
-        <w:t>ä</w:t>
-      </w:r>
-      <w:r>
-        <w:rPr>
-          <w:lang w:val="de-DE"/>
-        </w:rPr>
-        <w:t>higkeitsgrad im Bereich beherrschen. Als solche sind diese Pressenkan</w:t>
-      </w:r>
-      <w:r>
-        <w:rPr>
-          <w:lang w:val="de-DE"/>
-        </w:rPr>
-        <w:t>ä</w:t>
-      </w:r>
-      <w:r>
-        <w:rPr>
-          <w:lang w:val="de-DE"/>
-        </w:rPr>
-        <w:t>le einigerma</w:t>
-      </w:r>
-      <w:r>
-        <w:rPr>
-          <w:lang w:val="de-DE"/>
-        </w:rPr>
-        <w:t>ß</w:t>
-      </w:r>
-      <w:r>
-        <w:rPr>
-          <w:lang w:val="de-DE"/>
-        </w:rPr>
-        <w:t>en zuverl</w:t>
-      </w:r>
-      <w:r>
-        <w:rPr>
-          <w:lang w:val="de-DE"/>
-        </w:rPr>
-        <w:t>ä</w:t>
-      </w:r>
-      <w:r>
-        <w:rPr>
-          <w:lang w:val="de-DE"/>
-        </w:rPr>
-        <w:t>ssig und dar</w:t>
-      </w:r>
-      <w:r>
-        <w:rPr>
-          <w:lang w:val="de-DE"/>
-        </w:rPr>
-        <w:t>ü</w:t>
-      </w:r>
-      <w:r>
-        <w:rPr>
-          <w:lang w:val="de-DE"/>
-        </w:rPr>
-        <w:t>ber hinaus tragen Verantwortung f</w:t>
-      </w:r>
-      <w:r>
-        <w:rPr>
-          <w:lang w:val="de-DE"/>
-        </w:rPr>
-        <w:t>ü</w:t>
-      </w:r>
-      <w:r>
-        <w:rPr>
-          <w:lang w:val="de-DE"/>
-        </w:rPr>
-        <w:t>r ihre Ver</w:t>
-      </w:r>
-      <w:r>
-        <w:rPr>
-          <w:lang w:val="de-DE"/>
-        </w:rPr>
-        <w:t>ö</w:t>
-      </w:r>
-      <w:r>
-        <w:rPr>
-          <w:lang w:val="de-DE"/>
-        </w:rPr>
-        <w:t xml:space="preserve">ffentlichungen. Im Gegensatz gibt es keine nennenswerte Eintrittsbarriere bei Twitter Nutzern. </w:t>
-      </w:r>
-      <w:r>
-        <w:rPr>
-          <w:lang w:val="de-DE"/>
-        </w:rPr>
-        <w:t xml:space="preserve">Dementsprechend ist </w:t>
-      </w:r>
-      <w:r>
-        <w:rPr>
-          <w:lang w:val="de-DE"/>
-        </w:rPr>
-        <w:t>die Informationsqualit</w:t>
-      </w:r>
-      <w:r>
-        <w:rPr>
-          <w:lang w:val="de-DE"/>
-        </w:rPr>
-        <w:t>ä</w:t>
-      </w:r>
-      <w:r>
-        <w:rPr>
-          <w:lang w:val="de-DE"/>
-        </w:rPr>
-        <w:t xml:space="preserve">t </w:t>
-      </w:r>
-      <w:r>
-        <w:rPr>
-          <w:lang w:val="de-DE"/>
-        </w:rPr>
-        <w:t xml:space="preserve">von sozialen Netzwerke ansatzweise geringer. </w:t>
-      </w:r>
-    </w:p>
-    <w:p>
-      <w:pPr>
-        <w:jc w:val="both"/>
-        <w:rPr>
-          <w:lang w:val="de-DE"/>
-        </w:rPr>
-      </w:pPr>
-    </w:p>
-    <w:p>
-      <w:pPr>
-        <w:pStyle w:val="Heading1"/>
-        <w:rPr>
-          <w:lang w:val="de-DE"/>
-        </w:rPr>
-      </w:pPr>
-      <w:r>
-        <w:rPr>
-          <w:lang w:val="de-DE"/>
-        </w:rPr>
-        <w:t>Erforschung</w:t>
-      </w:r>
-    </w:p>
-    <w:p>
-      <w:pPr>
-        <w:jc w:val="both"/>
-        <w:rPr>
-          <w:lang w:val="de-DE"/>
-        </w:rPr>
-      </w:pPr>
-      <w:r>
-        <w:rPr>
-          <w:lang w:val="de-DE"/>
-        </w:rPr>
-        <w:t>Die Arbeit soll versuchen die folgende Schwerpunkte untersuchen:</w:t>
+        <w:t xml:space="preserve">t und Einfluss auf die Meinungsbildung analysieren. Dabei werden </w:t>
+      </w:r>
+      <w:r>
+        <w:rPr>
+          <w:lang w:val="de-DE"/>
+        </w:rPr>
+        <w:t xml:space="preserve">folgende </w:t>
+      </w:r>
+      <w:r>
+        <w:rPr>
+          <w:lang w:val="de-DE"/>
+        </w:rPr>
+        <w:t>Punkte fokussiert</w:t>
+      </w:r>
+      <w:r>
+        <w:rPr>
+          <w:lang w:val="de-DE"/>
+        </w:rPr>
+        <w:t>:</w:t>
       </w:r>
     </w:p>
     <w:p>
@@ -611,7 +805,7 @@
         <w:rPr>
           <w:lang w:val="de-DE"/>
         </w:rPr>
-        <w:t xml:space="preserve">Trends zu erkennen und </w:t>
+        <w:t xml:space="preserve">Trends erkennen und </w:t>
       </w:r>
       <w:r>
         <w:rPr>
@@ -713,6 +907,7 @@
         </w:rPr>
         <w:t xml:space="preserve"> von </w:t>
       </w:r>
+      <w:proofErr w:type="spellStart"/>
       <w:r>
         <w:rPr>
           <w:i/>
@@ -720,6 +915,7 @@
         </w:rPr>
         <w:t>Influencern</w:t>
       </w:r>
+      <w:proofErr w:type="spellEnd"/>
     </w:p>
     <w:p>
       <w:pPr>
@@ -800,13 +996,49 @@
         <w:rPr>
           <w:lang w:val="de-DE"/>
         </w:rPr>
-        <w:t xml:space="preserve">chlich auf Daten Speisung von sozialen Netzwerken </w:t>
-      </w:r>
-      <w:r>
-        <w:rPr>
-          <w:lang w:val="de-DE"/>
-        </w:rPr>
-        <w:t xml:space="preserve">und deren Analyse veranlassen. Die Hauptquelle wird vorrausichtlich </w:t>
+        <w:t xml:space="preserve">chlich auf Daten </w:t>
+      </w:r>
+      <w:r>
+        <w:rPr>
+          <w:lang w:val="de-DE"/>
+        </w:rPr>
+        <w:t>aus</w:t>
+      </w:r>
+      <w:r>
+        <w:rPr>
+          <w:lang w:val="de-DE"/>
+        </w:rPr>
+        <w:t xml:space="preserve"> sozialen Netzwerken </w:t>
+      </w:r>
+      <w:r>
+        <w:rPr>
+          <w:lang w:val="de-DE"/>
+        </w:rPr>
+        <w:t xml:space="preserve">und deren Analyse </w:t>
+      </w:r>
+      <w:r>
+        <w:rPr>
+          <w:lang w:val="de-DE"/>
+        </w:rPr>
+        <w:t>basieren</w:t>
+      </w:r>
+      <w:r>
+        <w:rPr>
+          <w:lang w:val="de-DE"/>
+        </w:rPr>
+        <w:t xml:space="preserve">. </w:t>
+      </w:r>
+      <w:r>
+        <w:rPr>
+          <w:lang w:val="de-DE"/>
+        </w:rPr>
+        <w:t>Als</w:t>
+      </w:r>
+      <w:r>
+        <w:rPr>
+          <w:lang w:val="de-DE"/>
+        </w:rPr>
+        <w:t xml:space="preserve"> Hauptquelle wird vorrausichtlich </w:t>
       </w:r>
       <w:r>
         <w:rPr>
@@ -855,6 +1087,7 @@
         <w:rPr>
           <w:lang w:val="de-DE"/>
         </w:rPr>
+        <w:lastRenderedPageBreak/>
         <w:t>Tools</w:t>
       </w:r>
     </w:p>
@@ -1115,8 +1348,6 @@
         </w:rPr>
         <w:t>sentieren</w:t>
       </w:r>
-      <w:bookmarkStart w:id="0" w:name="_GoBack"/>
-      <w:bookmarkEnd w:id="0"/>
     </w:p>
     <w:p>
       <w:pPr>
@@ -1611,6 +1842,7 @@
     <w:lsdException w:name="HTML Sample" w:semiHidden="1" w:unhideWhenUsed="1"/>
     <w:lsdException w:name="HTML Typewriter" w:semiHidden="1" w:unhideWhenUsed="1"/>
     <w:lsdException w:name="HTML Variable" w:semiHidden="1" w:unhideWhenUsed="1"/>
+    <w:lsdException w:name="Normal Table" w:semiHidden="1" w:unhideWhenUsed="1"/>
     <w:lsdException w:name="annotation subject" w:semiHidden="1" w:unhideWhenUsed="1"/>
     <w:lsdException w:name="No List" w:semiHidden="1" w:unhideWhenUsed="1"/>
     <w:lsdException w:name="Outline List 1" w:semiHidden="1" w:unhideWhenUsed="1"/>
@@ -1655,6 +1887,7 @@
     <w:lsdException w:name="Table Professional" w:semiHidden="1" w:unhideWhenUsed="1"/>
     <w:lsdException w:name="Table Subtle 1" w:semiHidden="1" w:unhideWhenUsed="1"/>
     <w:lsdException w:name="Table Subtle 2" w:semiHidden="1" w:unhideWhenUsed="1"/>
+    <w:lsdException w:name="Table Web 1" w:semiHidden="1" w:unhideWhenUsed="1"/>
     <w:lsdException w:name="Table Web 2" w:semiHidden="1" w:unhideWhenUsed="1"/>
     <w:lsdException w:name="Table Web 3" w:semiHidden="1" w:unhideWhenUsed="1"/>
     <w:lsdException w:name="Balloon Text" w:semiHidden="1" w:unhideWhenUsed="1"/>

</xml_diff>